<commit_message>
fiixed docu a bit and added pdf
</commit_message>
<xml_diff>
--- a/Report.docx
+++ b/Report.docx
@@ -329,7 +329,7 @@
           <w:color w:val="000000"/>
           <w:sz w:val="24"/>
           <w:szCs w:val="22"/>
-          <w:lang/>
+          <w:lang w:val="en-MT"/>
         </w:rPr>
         <w:id w:val="1598516493"/>
         <w:docPartObj>
@@ -348,8 +348,14 @@
         <w:p>
           <w:pPr>
             <w:pStyle w:val="TOCHeading"/>
+            <w:rPr>
+              <w:rStyle w:val="Heading1Char"/>
+            </w:rPr>
           </w:pPr>
           <w:r>
+            <w:rPr>
+              <w:rStyle w:val="Heading1Char"/>
+            </w:rPr>
             <w:t>Table of Contents</w:t>
           </w:r>
         </w:p>
@@ -364,7 +370,7 @@
               <w:noProof/>
               <w:color w:val="auto"/>
               <w:sz w:val="22"/>
-              <w:lang w:val="en-GB" w:eastAsia="en-GB"/>
+              <w:lang w:eastAsia="en-MT"/>
             </w:rPr>
           </w:pPr>
           <w:r>
@@ -376,7 +382,7 @@
           <w:r>
             <w:fldChar w:fldCharType="separate"/>
           </w:r>
-          <w:hyperlink w:anchor="_Toc75635508" w:history="1">
+          <w:hyperlink w:anchor="_Toc75635911" w:history="1">
             <w:r>
               <w:rPr>
                 <w:rStyle w:val="Hyperlink"/>
@@ -403,7 +409,7 @@
                 <w:noProof/>
                 <w:webHidden/>
               </w:rPr>
-              <w:instrText xml:space="preserve"> PAGEREF _Toc75635508 \h </w:instrText>
+              <w:instrText xml:space="preserve"> PAGEREF _Toc75635911 \h </w:instrText>
             </w:r>
             <w:r>
               <w:rPr>
@@ -445,10 +451,10 @@
               <w:noProof/>
               <w:color w:val="auto"/>
               <w:sz w:val="22"/>
-              <w:lang w:val="en-GB" w:eastAsia="en-GB"/>
+              <w:lang w:eastAsia="en-MT"/>
             </w:rPr>
           </w:pPr>
-          <w:hyperlink w:anchor="_Toc75635509" w:history="1">
+          <w:hyperlink w:anchor="_Toc75635912" w:history="1">
             <w:r>
               <w:rPr>
                 <w:rStyle w:val="Hyperlink"/>
@@ -475,7 +481,7 @@
                 <w:noProof/>
                 <w:webHidden/>
               </w:rPr>
-              <w:instrText xml:space="preserve"> PAGEREF _Toc75635509 \h </w:instrText>
+              <w:instrText xml:space="preserve"> PAGEREF _Toc75635912 \h </w:instrText>
             </w:r>
             <w:r>
               <w:rPr>
@@ -517,10 +523,10 @@
               <w:noProof/>
               <w:color w:val="auto"/>
               <w:sz w:val="22"/>
-              <w:lang w:val="en-GB" w:eastAsia="en-GB"/>
+              <w:lang w:eastAsia="en-MT"/>
             </w:rPr>
           </w:pPr>
-          <w:hyperlink w:anchor="_Toc75635510" w:history="1">
+          <w:hyperlink w:anchor="_Toc75635913" w:history="1">
             <w:r>
               <w:rPr>
                 <w:rStyle w:val="Hyperlink"/>
@@ -547,7 +553,7 @@
                 <w:noProof/>
                 <w:webHidden/>
               </w:rPr>
-              <w:instrText xml:space="preserve"> PAGEREF _Toc75635510 \h </w:instrText>
+              <w:instrText xml:space="preserve"> PAGEREF _Toc75635913 \h </w:instrText>
             </w:r>
             <w:r>
               <w:rPr>
@@ -589,10 +595,10 @@
               <w:noProof/>
               <w:color w:val="auto"/>
               <w:sz w:val="22"/>
-              <w:lang w:val="en-GB" w:eastAsia="en-GB"/>
+              <w:lang w:eastAsia="en-MT"/>
             </w:rPr>
           </w:pPr>
-          <w:hyperlink w:anchor="_Toc75635511" w:history="1">
+          <w:hyperlink w:anchor="_Toc75635914" w:history="1">
             <w:r>
               <w:rPr>
                 <w:rStyle w:val="Hyperlink"/>
@@ -619,7 +625,7 @@
                 <w:noProof/>
                 <w:webHidden/>
               </w:rPr>
-              <w:instrText xml:space="preserve"> PAGEREF _Toc75635511 \h </w:instrText>
+              <w:instrText xml:space="preserve"> PAGEREF _Toc75635914 \h </w:instrText>
             </w:r>
             <w:r>
               <w:rPr>
@@ -661,10 +667,10 @@
               <w:noProof/>
               <w:color w:val="auto"/>
               <w:sz w:val="22"/>
-              <w:lang w:val="en-GB" w:eastAsia="en-GB"/>
+              <w:lang w:eastAsia="en-MT"/>
             </w:rPr>
           </w:pPr>
-          <w:hyperlink w:anchor="_Toc75635512" w:history="1">
+          <w:hyperlink w:anchor="_Toc75635915" w:history="1">
             <w:r>
               <w:rPr>
                 <w:rStyle w:val="Hyperlink"/>
@@ -691,7 +697,7 @@
                 <w:noProof/>
                 <w:webHidden/>
               </w:rPr>
-              <w:instrText xml:space="preserve"> PAGEREF _Toc75635512 \h </w:instrText>
+              <w:instrText xml:space="preserve"> PAGEREF _Toc75635915 \h </w:instrText>
             </w:r>
             <w:r>
               <w:rPr>
@@ -733,10 +739,10 @@
               <w:noProof/>
               <w:color w:val="auto"/>
               <w:sz w:val="22"/>
-              <w:lang w:val="en-GB" w:eastAsia="en-GB"/>
+              <w:lang w:eastAsia="en-MT"/>
             </w:rPr>
           </w:pPr>
-          <w:hyperlink w:anchor="_Toc75635513" w:history="1">
+          <w:hyperlink w:anchor="_Toc75635916" w:history="1">
             <w:r>
               <w:rPr>
                 <w:rStyle w:val="Hyperlink"/>
@@ -763,7 +769,7 @@
                 <w:noProof/>
                 <w:webHidden/>
               </w:rPr>
-              <w:instrText xml:space="preserve"> PAGEREF _Toc75635513 \h </w:instrText>
+              <w:instrText xml:space="preserve"> PAGEREF _Toc75635916 \h </w:instrText>
             </w:r>
             <w:r>
               <w:rPr>
@@ -805,10 +811,10 @@
               <w:noProof/>
               <w:color w:val="auto"/>
               <w:sz w:val="22"/>
-              <w:lang w:val="en-GB" w:eastAsia="en-GB"/>
+              <w:lang w:eastAsia="en-MT"/>
             </w:rPr>
           </w:pPr>
-          <w:hyperlink w:anchor="_Toc75635514" w:history="1">
+          <w:hyperlink w:anchor="_Toc75635917" w:history="1">
             <w:r>
               <w:rPr>
                 <w:rStyle w:val="Hyperlink"/>
@@ -835,7 +841,7 @@
                 <w:noProof/>
                 <w:webHidden/>
               </w:rPr>
-              <w:instrText xml:space="preserve"> PAGEREF _Toc75635514 \h </w:instrText>
+              <w:instrText xml:space="preserve"> PAGEREF _Toc75635917 \h </w:instrText>
             </w:r>
             <w:r>
               <w:rPr>
@@ -877,10 +883,10 @@
               <w:noProof/>
               <w:color w:val="auto"/>
               <w:sz w:val="22"/>
-              <w:lang w:val="en-GB" w:eastAsia="en-GB"/>
+              <w:lang w:eastAsia="en-MT"/>
             </w:rPr>
           </w:pPr>
-          <w:hyperlink w:anchor="_Toc75635515" w:history="1">
+          <w:hyperlink w:anchor="_Toc75635918" w:history="1">
             <w:r>
               <w:rPr>
                 <w:rStyle w:val="Hyperlink"/>
@@ -907,7 +913,7 @@
                 <w:noProof/>
                 <w:webHidden/>
               </w:rPr>
-              <w:instrText xml:space="preserve"> PAGEREF _Toc75635515 \h </w:instrText>
+              <w:instrText xml:space="preserve"> PAGEREF _Toc75635918 \h </w:instrText>
             </w:r>
             <w:r>
               <w:rPr>
@@ -949,10 +955,10 @@
               <w:noProof/>
               <w:color w:val="auto"/>
               <w:sz w:val="22"/>
-              <w:lang w:val="en-GB" w:eastAsia="en-GB"/>
+              <w:lang w:eastAsia="en-MT"/>
             </w:rPr>
           </w:pPr>
-          <w:hyperlink w:anchor="_Toc75635516" w:history="1">
+          <w:hyperlink w:anchor="_Toc75635919" w:history="1">
             <w:r>
               <w:rPr>
                 <w:rStyle w:val="Hyperlink"/>
@@ -979,7 +985,7 @@
                 <w:noProof/>
                 <w:webHidden/>
               </w:rPr>
-              <w:instrText xml:space="preserve"> PAGEREF _Toc75635516 \h </w:instrText>
+              <w:instrText xml:space="preserve"> PAGEREF _Toc75635919 \h </w:instrText>
             </w:r>
             <w:r>
               <w:rPr>
@@ -1021,10 +1027,10 @@
               <w:noProof/>
               <w:color w:val="auto"/>
               <w:sz w:val="22"/>
-              <w:lang w:val="en-GB" w:eastAsia="en-GB"/>
+              <w:lang w:eastAsia="en-MT"/>
             </w:rPr>
           </w:pPr>
-          <w:hyperlink w:anchor="_Toc75635517" w:history="1">
+          <w:hyperlink w:anchor="_Toc75635920" w:history="1">
             <w:r>
               <w:rPr>
                 <w:rStyle w:val="Hyperlink"/>
@@ -1051,7 +1057,7 @@
                 <w:noProof/>
                 <w:webHidden/>
               </w:rPr>
-              <w:instrText xml:space="preserve"> PAGEREF _Toc75635517 \h </w:instrText>
+              <w:instrText xml:space="preserve"> PAGEREF _Toc75635920 \h </w:instrText>
             </w:r>
             <w:r>
               <w:rPr>
@@ -1093,10 +1099,10 @@
               <w:noProof/>
               <w:color w:val="auto"/>
               <w:sz w:val="22"/>
-              <w:lang w:val="en-GB" w:eastAsia="en-GB"/>
+              <w:lang w:eastAsia="en-MT"/>
             </w:rPr>
           </w:pPr>
-          <w:hyperlink w:anchor="_Toc75635518" w:history="1">
+          <w:hyperlink w:anchor="_Toc75635921" w:history="1">
             <w:r>
               <w:rPr>
                 <w:rStyle w:val="Hyperlink"/>
@@ -1123,7 +1129,7 @@
                 <w:noProof/>
                 <w:webHidden/>
               </w:rPr>
-              <w:instrText xml:space="preserve"> PAGEREF _Toc75635518 \h </w:instrText>
+              <w:instrText xml:space="preserve"> PAGEREF _Toc75635921 \h </w:instrText>
             </w:r>
             <w:r>
               <w:rPr>
@@ -1165,10 +1171,10 @@
               <w:noProof/>
               <w:color w:val="auto"/>
               <w:sz w:val="22"/>
-              <w:lang w:val="en-GB" w:eastAsia="en-GB"/>
+              <w:lang w:eastAsia="en-MT"/>
             </w:rPr>
           </w:pPr>
-          <w:hyperlink w:anchor="_Toc75635519" w:history="1">
+          <w:hyperlink w:anchor="_Toc75635922" w:history="1">
             <w:r>
               <w:rPr>
                 <w:rStyle w:val="Hyperlink"/>
@@ -1195,7 +1201,7 @@
                 <w:noProof/>
                 <w:webHidden/>
               </w:rPr>
-              <w:instrText xml:space="preserve"> PAGEREF _Toc75635519 \h </w:instrText>
+              <w:instrText xml:space="preserve"> PAGEREF _Toc75635922 \h </w:instrText>
             </w:r>
             <w:r>
               <w:rPr>
@@ -1252,7 +1258,7 @@
       <w:pPr>
         <w:pStyle w:val="Heading1"/>
       </w:pPr>
-      <w:bookmarkStart w:id="0" w:name="_Toc75635508"/>
+      <w:bookmarkStart w:id="0" w:name="_Toc75635911"/>
       <w:r>
         <w:lastRenderedPageBreak/>
         <w:t>Part 1 – Object Blending</w:t>
@@ -1276,7 +1282,7 @@
       <w:pPr>
         <w:pStyle w:val="Heading2"/>
       </w:pPr>
-      <w:bookmarkStart w:id="1" w:name="_Toc75635509"/>
+      <w:bookmarkStart w:id="1" w:name="_Toc75635912"/>
       <w:r>
         <w:t>Implementation</w:t>
       </w:r>
@@ -1329,7 +1335,7 @@
       <w:pPr>
         <w:pStyle w:val="Heading3"/>
       </w:pPr>
-      <w:bookmarkStart w:id="2" w:name="_Toc75635510"/>
+      <w:bookmarkStart w:id="2" w:name="_Toc75635913"/>
       <w:r>
         <w:t>Stage 1</w:t>
       </w:r>
@@ -3274,7 +3280,7 @@
       <w:pPr>
         <w:pStyle w:val="Heading3"/>
       </w:pPr>
-      <w:bookmarkStart w:id="3" w:name="_Toc75635511"/>
+      <w:bookmarkStart w:id="3" w:name="_Toc75635914"/>
       <w:r>
         <w:lastRenderedPageBreak/>
         <w:t>Stage 2</w:t>
@@ -5054,7 +5060,7 @@
       <w:pPr>
         <w:pStyle w:val="Heading2"/>
       </w:pPr>
-      <w:bookmarkStart w:id="4" w:name="_Toc75635512"/>
+      <w:bookmarkStart w:id="4" w:name="_Toc75635915"/>
       <w:r>
         <w:t>Evaluation</w:t>
       </w:r>
@@ -5063,24 +5069,24 @@
     <w:p>
       <w:pPr>
         <w:rPr>
-          <w:lang w:val="en-GB" w:eastAsia="en-US"/>
-        </w:rPr>
-      </w:pPr>
-      <w:r>
-        <w:rPr>
-          <w:lang w:val="en-GB" w:eastAsia="en-US"/>
+          <w:lang w:val="en-GB"/>
+        </w:rPr>
+      </w:pPr>
+      <w:r>
+        <w:rPr>
+          <w:lang w:val="en-GB"/>
         </w:rPr>
         <w:t xml:space="preserve">Comparison of two images </w:t>
       </w:r>
       <w:r>
         <w:rPr>
-          <w:lang w:val="en-GB" w:eastAsia="en-US"/>
+          <w:lang w:val="en-GB"/>
         </w:rPr>
         <w:t xml:space="preserve">in stage 1 </w:t>
       </w:r>
       <w:r>
         <w:rPr>
-          <w:lang w:val="en-GB" w:eastAsia="en-US"/>
+          <w:lang w:val="en-GB"/>
         </w:rPr>
         <w:t>is performed using a function that calculates the error score based on a specified metric. The two metrics used are Sum of Squared Distance (SSD) and Mean Squared Error (MSE).</w:t>
       </w:r>
@@ -5088,24 +5094,24 @@
     <w:p>
       <w:pPr>
         <w:rPr>
-          <w:lang w:val="en-GB" w:eastAsia="en-US"/>
-        </w:rPr>
-      </w:pPr>
-      <w:r>
-        <w:rPr>
-          <w:lang w:val="en-GB" w:eastAsia="en-US"/>
+          <w:lang w:val="en-GB"/>
+        </w:rPr>
+      </w:pPr>
+      <w:r>
+        <w:rPr>
+          <w:lang w:val="en-GB"/>
         </w:rPr>
         <w:t>The blended image is compared with the image with two objects (S2) using both error metrics. A lower error value signifies that the blended image resembled the actual image S2 more.</w:t>
       </w:r>
       <w:r>
         <w:rPr>
-          <w:lang w:val="en-GB" w:eastAsia="en-US"/>
+          <w:lang w:val="en-GB"/>
         </w:rPr>
         <w:t xml:space="preserve"> The results of the error metrics are </w:t>
       </w:r>
       <w:r>
         <w:rPr>
-          <w:lang w:val="en-GB" w:eastAsia="en-US"/>
+          <w:lang w:val="en-GB"/>
         </w:rPr>
         <w:t>shown in figure 17.</w:t>
       </w:r>
@@ -5136,7 +5142,6 @@
                 <w:bCs/>
                 <w:color w:val="auto"/>
                 <w:szCs w:val="24"/>
-                <w:lang w:eastAsia="en-US"/>
               </w:rPr>
             </w:pPr>
             <w:r>
@@ -5146,7 +5151,6 @@
                 <w:bCs/>
                 <w:color w:val="auto"/>
                 <w:szCs w:val="24"/>
-                <w:lang w:eastAsia="en-US"/>
               </w:rPr>
               <w:t>Filter</w:t>
             </w:r>
@@ -5166,7 +5170,6 @@
                 <w:bCs/>
                 <w:color w:val="auto"/>
                 <w:szCs w:val="24"/>
-                <w:lang w:eastAsia="en-US"/>
               </w:rPr>
             </w:pPr>
             <w:r>
@@ -5176,7 +5179,6 @@
                 <w:bCs/>
                 <w:color w:val="auto"/>
                 <w:szCs w:val="24"/>
-                <w:lang w:eastAsia="en-US"/>
               </w:rPr>
               <w:t>SSD</w:t>
             </w:r>
@@ -5196,7 +5198,6 @@
                 <w:bCs/>
                 <w:color w:val="auto"/>
                 <w:szCs w:val="24"/>
-                <w:lang w:eastAsia="en-US"/>
               </w:rPr>
             </w:pPr>
             <w:r>
@@ -5206,7 +5207,6 @@
                 <w:bCs/>
                 <w:color w:val="auto"/>
                 <w:szCs w:val="24"/>
-                <w:lang w:eastAsia="en-US"/>
               </w:rPr>
               <w:t>MSE</w:t>
             </w:r>
@@ -5226,7 +5226,6 @@
                 <w:rFonts w:cs="Times New Roman"/>
                 <w:color w:val="auto"/>
                 <w:szCs w:val="24"/>
-                <w:lang w:eastAsia="en-US"/>
               </w:rPr>
             </w:pPr>
             <w:r>
@@ -5234,7 +5233,6 @@
                 <w:rFonts w:cs="Times New Roman"/>
                 <w:color w:val="auto"/>
                 <w:szCs w:val="24"/>
-                <w:lang w:eastAsia="en-US"/>
               </w:rPr>
               <w:t>None</w:t>
             </w:r>
@@ -5252,7 +5250,6 @@
                 <w:rFonts w:cs="Times New Roman"/>
                 <w:color w:val="auto"/>
                 <w:szCs w:val="24"/>
-                <w:lang w:eastAsia="en-US"/>
               </w:rPr>
             </w:pPr>
             <w:r>
@@ -5261,7 +5258,6 @@
                 <w:color w:val="auto"/>
                 <w:szCs w:val="24"/>
                 <w:highlight w:val="yellow"/>
-                <w:lang w:eastAsia="en-US"/>
               </w:rPr>
               <w:t>185244013</w:t>
             </w:r>
@@ -5279,7 +5275,6 @@
                 <w:rFonts w:cs="Times New Roman"/>
                 <w:color w:val="auto"/>
                 <w:szCs w:val="24"/>
-                <w:lang w:eastAsia="en-US"/>
               </w:rPr>
             </w:pPr>
             <w:r>
@@ -5287,7 +5282,6 @@
                 <w:rFonts w:cs="Times New Roman"/>
                 <w:color w:val="auto"/>
                 <w:szCs w:val="24"/>
-                <w:lang w:eastAsia="en-US"/>
               </w:rPr>
               <w:t>1329</w:t>
             </w:r>
@@ -5307,7 +5301,6 @@
                 <w:rFonts w:cs="Times New Roman"/>
                 <w:color w:val="auto"/>
                 <w:szCs w:val="24"/>
-                <w:lang w:eastAsia="en-US"/>
               </w:rPr>
             </w:pPr>
             <w:r>
@@ -5315,7 +5308,6 @@
                 <w:rFonts w:cs="Times New Roman"/>
                 <w:color w:val="auto"/>
                 <w:szCs w:val="24"/>
-                <w:lang w:eastAsia="en-US"/>
               </w:rPr>
               <w:t>Gaussian</w:t>
             </w:r>
@@ -5333,7 +5325,6 @@
                 <w:rFonts w:cs="Times New Roman"/>
                 <w:color w:val="auto"/>
                 <w:szCs w:val="24"/>
-                <w:lang w:eastAsia="en-US"/>
               </w:rPr>
             </w:pPr>
             <w:r>
@@ -5341,7 +5332,6 @@
                 <w:rFonts w:cs="Times New Roman"/>
                 <w:color w:val="auto"/>
                 <w:szCs w:val="24"/>
-                <w:lang w:eastAsia="en-US"/>
               </w:rPr>
               <w:t>185525091</w:t>
             </w:r>
@@ -5359,7 +5349,6 @@
                 <w:rFonts w:cs="Times New Roman"/>
                 <w:color w:val="auto"/>
                 <w:szCs w:val="24"/>
-                <w:lang w:eastAsia="en-US"/>
               </w:rPr>
             </w:pPr>
             <w:r>
@@ -5367,7 +5356,6 @@
                 <w:rFonts w:cs="Times New Roman"/>
                 <w:color w:val="auto"/>
                 <w:szCs w:val="24"/>
-                <w:lang w:eastAsia="en-US"/>
               </w:rPr>
               <w:t>1333</w:t>
             </w:r>
@@ -5387,7 +5375,6 @@
                 <w:rFonts w:cs="Times New Roman"/>
                 <w:color w:val="auto"/>
                 <w:szCs w:val="24"/>
-                <w:lang w:eastAsia="en-US"/>
               </w:rPr>
             </w:pPr>
             <w:r>
@@ -5395,7 +5382,6 @@
                 <w:rFonts w:cs="Times New Roman"/>
                 <w:color w:val="auto"/>
                 <w:szCs w:val="24"/>
-                <w:lang w:eastAsia="en-US"/>
               </w:rPr>
               <w:t>Histogram Equalisation</w:t>
             </w:r>
@@ -5413,7 +5399,6 @@
                 <w:rFonts w:cs="Times New Roman"/>
                 <w:color w:val="auto"/>
                 <w:szCs w:val="24"/>
-                <w:lang w:eastAsia="en-US"/>
               </w:rPr>
             </w:pPr>
             <w:r>
@@ -5421,7 +5406,6 @@
                 <w:rFonts w:cs="Times New Roman"/>
                 <w:color w:val="auto"/>
                 <w:szCs w:val="24"/>
-                <w:lang w:eastAsia="en-US"/>
               </w:rPr>
               <w:t>186486483</w:t>
             </w:r>
@@ -5439,7 +5423,6 @@
                 <w:rFonts w:cs="Times New Roman"/>
                 <w:color w:val="auto"/>
                 <w:szCs w:val="24"/>
-                <w:lang w:eastAsia="en-US"/>
               </w:rPr>
             </w:pPr>
             <w:r>
@@ -5447,7 +5430,6 @@
                 <w:rFonts w:cs="Times New Roman"/>
                 <w:color w:val="auto"/>
                 <w:szCs w:val="24"/>
-                <w:lang w:eastAsia="en-US"/>
               </w:rPr>
               <w:t>2616</w:t>
             </w:r>
@@ -5467,7 +5449,6 @@
                 <w:rFonts w:cs="Times New Roman"/>
                 <w:color w:val="auto"/>
                 <w:szCs w:val="24"/>
-                <w:lang w:eastAsia="en-US"/>
               </w:rPr>
             </w:pPr>
             <w:r>
@@ -5475,7 +5456,6 @@
                 <w:rFonts w:cs="Times New Roman"/>
                 <w:color w:val="auto"/>
                 <w:szCs w:val="24"/>
-                <w:lang w:eastAsia="en-US"/>
               </w:rPr>
               <w:t>Median Blur</w:t>
             </w:r>
@@ -5493,7 +5473,6 @@
                 <w:rFonts w:cs="Times New Roman"/>
                 <w:color w:val="auto"/>
                 <w:szCs w:val="24"/>
-                <w:lang w:eastAsia="en-US"/>
               </w:rPr>
             </w:pPr>
             <w:r>
@@ -5501,7 +5480,6 @@
                 <w:rFonts w:cs="Times New Roman"/>
                 <w:color w:val="auto"/>
                 <w:szCs w:val="24"/>
-                <w:lang w:eastAsia="en-US"/>
               </w:rPr>
               <w:t>185400136</w:t>
             </w:r>
@@ -5519,7 +5497,6 @@
                 <w:rFonts w:cs="Times New Roman"/>
                 <w:color w:val="auto"/>
                 <w:szCs w:val="24"/>
-                <w:lang w:eastAsia="en-US"/>
               </w:rPr>
             </w:pPr>
             <w:r>
@@ -5528,7 +5505,6 @@
                 <w:color w:val="auto"/>
                 <w:szCs w:val="24"/>
                 <w:highlight w:val="yellow"/>
-                <w:lang w:eastAsia="en-US"/>
               </w:rPr>
               <w:t>1325</w:t>
             </w:r>
@@ -5539,7 +5515,7 @@
     <w:p>
       <w:pPr>
         <w:rPr>
-          <w:lang w:val="en-GB" w:eastAsia="en-US"/>
+          <w:lang w:val="en-GB"/>
         </w:rPr>
       </w:pPr>
       <w:r>
@@ -5605,13 +5581,7 @@
                               <w:rPr>
                                 <w:lang w:val="en-GB"/>
                               </w:rPr>
-                              <w:t xml:space="preserve"> – </w:t>
-                            </w:r>
-                            <w:r>
-                              <w:rPr>
-                                <w:lang w:val="en-GB"/>
-                              </w:rPr>
-                              <w:t>Blended Image error metrics</w:t>
+                              <w:t xml:space="preserve"> – Blended Image error metrics</w:t>
                             </w:r>
                           </w:p>
                         </w:txbxContent>
@@ -5677,7 +5647,7 @@
       </w:r>
       <w:r>
         <w:rPr>
-          <w:lang w:val="en-GB" w:eastAsia="en-US"/>
+          <w:lang w:val="en-GB"/>
         </w:rPr>
         <w:br/>
       </w:r>
@@ -5685,26 +5655,26 @@
     <w:p>
       <w:pPr>
         <w:rPr>
-          <w:lang w:val="en-GB" w:eastAsia="en-US"/>
-        </w:rPr>
-      </w:pPr>
-      <w:r>
-        <w:rPr>
-          <w:lang w:val="en-GB" w:eastAsia="en-US"/>
+          <w:lang w:val="en-GB"/>
+        </w:rPr>
+      </w:pPr>
+      <w:r>
+        <w:rPr>
+          <w:lang w:val="en-GB"/>
         </w:rPr>
         <w:t>The image with the best SSD score used the object without applying any sort of filtering. The image with the best (</w:t>
       </w:r>
       <w:proofErr w:type="gramStart"/>
       <w:r>
         <w:rPr>
-          <w:lang w:val="en-GB" w:eastAsia="en-US"/>
+          <w:lang w:val="en-GB"/>
         </w:rPr>
         <w:t>i.e.</w:t>
       </w:r>
       <w:proofErr w:type="gramEnd"/>
       <w:r>
         <w:rPr>
-          <w:lang w:val="en-GB" w:eastAsia="en-US"/>
+          <w:lang w:val="en-GB"/>
         </w:rPr>
         <w:t xml:space="preserve"> lowest) MSE score used the object with median blur filtering. The image which did not use filtering had a very similar MSE score however the median blur image surpassed it slightly.</w:t>
       </w:r>
@@ -5720,7 +5690,7 @@
       <w:pPr>
         <w:pStyle w:val="Heading1"/>
       </w:pPr>
-      <w:bookmarkStart w:id="5" w:name="_Toc75635513"/>
+      <w:bookmarkStart w:id="5" w:name="_Toc75635916"/>
       <w:r>
         <w:lastRenderedPageBreak/>
         <w:t>Part 2 – Image Inpainting</w:t>
@@ -5750,7 +5720,7 @@
       <w:pPr>
         <w:pStyle w:val="Heading2"/>
       </w:pPr>
-      <w:bookmarkStart w:id="6" w:name="_Toc75635514"/>
+      <w:bookmarkStart w:id="6" w:name="_Toc75635917"/>
       <w:r>
         <w:t>Implementation</w:t>
       </w:r>
@@ -5803,7 +5773,7 @@
       <w:pPr>
         <w:pStyle w:val="Heading3"/>
       </w:pPr>
-      <w:bookmarkStart w:id="7" w:name="_Toc75635515"/>
+      <w:bookmarkStart w:id="7" w:name="_Toc75635918"/>
       <w:r>
         <w:t>Task</w:t>
       </w:r>
@@ -5884,7 +5854,7 @@
       <w:pPr>
         <w:pStyle w:val="Heading3"/>
       </w:pPr>
-      <w:bookmarkStart w:id="8" w:name="_Toc75635516"/>
+      <w:bookmarkStart w:id="8" w:name="_Toc75635919"/>
       <w:r>
         <w:t>Task</w:t>
       </w:r>
@@ -5919,7 +5889,21 @@
         <w:rPr>
           <w:lang w:val="en-GB"/>
         </w:rPr>
-        <w:t>After inpainting is performed, the image with a single object and the inpainting image are compared using the aforementioned error metrics.</w:t>
+        <w:t xml:space="preserve">After inpainting is performed, the image with a single object and the inpainting image are compared using the </w:t>
+      </w:r>
+      <w:proofErr w:type="gramStart"/>
+      <w:r>
+        <w:rPr>
+          <w:lang w:val="en-GB"/>
+        </w:rPr>
+        <w:t>aforementioned error</w:t>
+      </w:r>
+      <w:proofErr w:type="gramEnd"/>
+      <w:r>
+        <w:rPr>
+          <w:lang w:val="en-GB"/>
+        </w:rPr>
+        <w:t xml:space="preserve"> metrics.</w:t>
       </w:r>
     </w:p>
     <w:p>
@@ -5927,15 +5911,12 @@
         <w:pStyle w:val="Heading3"/>
         <w:ind w:left="0" w:firstLine="0"/>
       </w:pPr>
-      <w:bookmarkStart w:id="9" w:name="_Toc75635517"/>
+      <w:bookmarkStart w:id="9" w:name="_Toc75635920"/>
       <w:r>
         <w:t>Task</w:t>
       </w:r>
       <w:r>
-        <w:t xml:space="preserve"> B</w:t>
-      </w:r>
-      <w:r>
-        <w:t>-2</w:t>
+        <w:t xml:space="preserve"> B-2</w:t>
       </w:r>
       <w:bookmarkEnd w:id="9"/>
     </w:p>
@@ -5952,6 +5933,7 @@
           <w:lang w:val="en-GB"/>
         </w:rPr>
       </w:pPr>
+      <w:proofErr w:type="gramStart"/>
       <w:r>
         <w:rPr>
           <w:rFonts w:eastAsiaTheme="majorEastAsia" w:cstheme="majorBidi"/>
@@ -5960,8 +5942,9 @@
           <w:szCs w:val="24"/>
           <w:lang w:val="en-GB"/>
         </w:rPr>
-        <w:t>In order to find the differences in the background of an image, for each set two images were used. The objects in the image are at the same position, however one image contains some wind which affects and causes movement in the plants and leaves.</w:t>
-      </w:r>
+        <w:t>In order to</w:t>
+      </w:r>
+      <w:proofErr w:type="gramEnd"/>
       <w:r>
         <w:rPr>
           <w:rFonts w:eastAsiaTheme="majorEastAsia" w:cstheme="majorBidi"/>
@@ -5970,7 +5953,7 @@
           <w:szCs w:val="24"/>
           <w:lang w:val="en-GB"/>
         </w:rPr>
-        <w:t xml:space="preserve"> Using background subtraction, a mask containing </w:t>
+        <w:t xml:space="preserve"> find the differences in the background of an image, for each set two images were used. The objects in the image are at the same position, however one image contains some wind which affects and causes movement in the plants and leaves.</w:t>
       </w:r>
       <w:r>
         <w:rPr>
@@ -5980,6 +5963,16 @@
           <w:szCs w:val="24"/>
           <w:lang w:val="en-GB"/>
         </w:rPr>
+        <w:t xml:space="preserve"> Using background subtraction, a mask containing </w:t>
+      </w:r>
+      <w:r>
+        <w:rPr>
+          <w:rFonts w:eastAsiaTheme="majorEastAsia" w:cstheme="majorBidi"/>
+          <w:bCs/>
+          <w:color w:val="000000" w:themeColor="text1"/>
+          <w:szCs w:val="24"/>
+          <w:lang w:val="en-GB"/>
+        </w:rPr>
         <w:t>areas where the two images differ substantially.</w:t>
       </w:r>
     </w:p>
@@ -5996,7 +5989,7 @@
           <w:lang w:val="en-GB"/>
         </w:rPr>
         <w:drawing>
-          <wp:anchor distT="0" distB="0" distL="114300" distR="114300" simplePos="0" relativeHeight="251723776" behindDoc="0" locked="0" layoutInCell="1" allowOverlap="1" wp14:anchorId="793B5AA3" wp14:editId="40CB95FA">
+          <wp:anchor distT="0" distB="0" distL="114300" distR="114300" simplePos="0" relativeHeight="251723776" behindDoc="0" locked="0" layoutInCell="1" allowOverlap="1" wp14:anchorId="793B5AA3" wp14:editId="77A1028A">
             <wp:simplePos x="0" y="0"/>
             <wp:positionH relativeFrom="margin">
               <wp:align>right</wp:align>
@@ -6033,7 +6026,7 @@
                   <pic:spPr>
                     <a:xfrm>
                       <a:off x="0" y="0"/>
-                      <a:ext cx="2157306" cy="1213485"/>
+                      <a:ext cx="2157095" cy="1213485"/>
                     </a:xfrm>
                     <a:prstGeom prst="rect">
                       <a:avLst/>
@@ -6057,7 +6050,7 @@
           <w:lang w:val="en-GB"/>
         </w:rPr>
         <w:drawing>
-          <wp:anchor distT="0" distB="0" distL="114300" distR="114300" simplePos="0" relativeHeight="251720704" behindDoc="0" locked="0" layoutInCell="1" allowOverlap="1" wp14:anchorId="78B6BF26" wp14:editId="0205C7B5">
+          <wp:anchor distT="0" distB="0" distL="114300" distR="114300" simplePos="0" relativeHeight="251720704" behindDoc="0" locked="0" layoutInCell="1" allowOverlap="1" wp14:anchorId="78B6BF26" wp14:editId="42F68ADF">
             <wp:simplePos x="0" y="0"/>
             <wp:positionH relativeFrom="column">
               <wp:posOffset>635</wp:posOffset>
@@ -6112,11 +6105,19 @@
           </wp:anchor>
         </w:drawing>
       </w:r>
-      <w:r>
-        <w:rPr>
-          <w:lang w:val="en-GB"/>
-        </w:rPr>
-        <w:t>For figures</w:t>
+      <w:proofErr w:type="spellStart"/>
+      <w:r>
+        <w:rPr>
+          <w:lang w:val="en-GB"/>
+        </w:rPr>
+        <w:t>For</w:t>
+      </w:r>
+      <w:proofErr w:type="spellEnd"/>
+      <w:r>
+        <w:rPr>
+          <w:lang w:val="en-GB"/>
+        </w:rPr>
+        <w:t xml:space="preserve"> figures</w:t>
       </w:r>
       <w:r>
         <w:rPr>
@@ -6711,13 +6712,7 @@
                               <w:rPr>
                                 <w:lang w:val="en-GB"/>
                               </w:rPr>
-                              <w:t xml:space="preserve"> – Background difference for </w:t>
-                            </w:r>
-                            <w:r>
-                              <w:rPr>
-                                <w:lang w:val="en-GB"/>
-                              </w:rPr>
-                              <w:t>electronics</w:t>
+                              <w:t xml:space="preserve"> – Background difference for electronics</w:t>
                             </w:r>
                           </w:p>
                         </w:txbxContent>
@@ -6957,7 +6952,7 @@
       <w:pPr>
         <w:pStyle w:val="Heading2"/>
       </w:pPr>
-      <w:bookmarkStart w:id="10" w:name="_Toc75635518"/>
+      <w:bookmarkStart w:id="10" w:name="_Toc75635921"/>
       <w:r>
         <w:t>Evaluation</w:t>
       </w:r>
@@ -8099,6 +8094,13 @@
         <w:t>.</w:t>
       </w:r>
     </w:p>
+    <w:p>
+      <w:pPr>
+        <w:rPr>
+          <w:lang w:val="en-GB"/>
+        </w:rPr>
+      </w:pPr>
+    </w:p>
     <w:tbl>
       <w:tblPr>
         <w:tblStyle w:val="TableGrid"/>
@@ -8208,7 +8210,6 @@
                 <w:bCs/>
                 <w:lang w:val="en-GB"/>
               </w:rPr>
-              <w:lastRenderedPageBreak/>
               <w:t>Set</w:t>
             </w:r>
           </w:p>
@@ -9029,37 +9030,7 @@
                               <w:rPr>
                                 <w:lang w:val="en-GB"/>
                               </w:rPr>
-                              <w:t xml:space="preserve"> - Table </w:t>
-                            </w:r>
-                            <w:r>
-                              <w:rPr>
-                                <w:lang w:val="en-GB"/>
-                              </w:rPr>
-                              <w:t>containing</w:t>
-                            </w:r>
-                            <w:r>
-                              <w:rPr>
-                                <w:lang w:val="en-GB"/>
-                              </w:rPr>
-                              <w:t xml:space="preserve"> the error metric</w:t>
-                            </w:r>
-                            <w:r>
-                              <w:rPr>
-                                <w:lang w:val="en-GB"/>
-                              </w:rPr>
-                              <w:t xml:space="preserve"> results </w:t>
-                            </w:r>
-                            <w:r>
-                              <w:rPr>
-                                <w:lang w:val="en-GB"/>
-                              </w:rPr>
-                              <w:t>for the new 6 images</w:t>
-                            </w:r>
-                            <w:r>
-                              <w:rPr>
-                                <w:lang w:val="en-GB"/>
-                              </w:rPr>
-                              <w:t xml:space="preserve"> with complex backgrounds</w:t>
+                              <w:t xml:space="preserve"> - Table containing the error metric results for the new 6 images with complex backgrounds</w:t>
                             </w:r>
                           </w:p>
                         </w:txbxContent>
@@ -9225,7 +9196,7 @@
       <w:pPr>
         <w:pStyle w:val="Heading1"/>
       </w:pPr>
-      <w:bookmarkStart w:id="11" w:name="_Toc75635519"/>
+      <w:bookmarkStart w:id="11" w:name="_Toc75635922"/>
       <w:r>
         <w:lastRenderedPageBreak/>
         <w:t>References</w:t>
@@ -9529,7 +9500,7 @@
         <w:rFonts w:asciiTheme="minorHAnsi" w:eastAsia="Arial" w:hAnsiTheme="minorHAnsi" w:cstheme="minorBidi"/>
         <w:sz w:val="22"/>
         <w:szCs w:val="22"/>
-        <w:lang w:eastAsia="en-US" w:bidi="ar-SA"/>
+        <w:lang w:val="en-MT" w:eastAsia="en-US" w:bidi="ar-SA"/>
       </w:rPr>
     </w:rPrDefault>
     <w:pPrDefault>
@@ -9929,7 +9900,6 @@
       <w:rFonts w:ascii="Times New Roman" w:hAnsi="Times New Roman" w:cs="Arial"/>
       <w:color w:val="000000"/>
       <w:sz w:val="24"/>
-      <w:lang/>
     </w:rPr>
   </w:style>
   <w:style w:type="paragraph" w:styleId="Heading1">
@@ -10178,7 +10148,6 @@
       <w:rFonts w:ascii="Times New Roman" w:hAnsi="Times New Roman" w:cs="Arial"/>
       <w:color w:val="000000"/>
       <w:sz w:val="24"/>
-      <w:lang/>
     </w:rPr>
   </w:style>
   <w:style w:type="paragraph" w:styleId="Footer">
@@ -10206,7 +10175,6 @@
       <w:rFonts w:ascii="Times New Roman" w:hAnsi="Times New Roman" w:cs="Arial"/>
       <w:color w:val="000000"/>
       <w:sz w:val="24"/>
-      <w:lang/>
     </w:rPr>
   </w:style>
   <w:style w:type="paragraph" w:styleId="TOCHeading">
@@ -10229,7 +10197,7 @@
       <w:color w:val="2F5496" w:themeColor="accent1" w:themeShade="BF"/>
       <w:sz w:val="32"/>
       <w:u w:val="none"/>
-      <w:lang w:val="en-US" w:eastAsia="en-US"/>
+      <w:lang w:val="en-US"/>
     </w:rPr>
   </w:style>
   <w:style w:type="table" w:customStyle="1" w:styleId="TableGrid1">
@@ -10383,7 +10351,6 @@
       <w:color w:val="000000"/>
       <w:sz w:val="20"/>
       <w:szCs w:val="20"/>
-      <w:lang/>
     </w:rPr>
   </w:style>
   <w:style w:type="paragraph" w:styleId="CommentSubject">
@@ -10414,7 +10381,6 @@
       <w:color w:val="000000"/>
       <w:sz w:val="20"/>
       <w:szCs w:val="20"/>
-      <w:lang/>
     </w:rPr>
   </w:style>
 </w:styles>

</xml_diff>